<commit_message>
programming lab3 made jar
</commit_message>
<xml_diff>
--- a/semester1/programming/lab3/Отчёт programming lab3.docx
+++ b/semester1/programming/lab3/Отчёт programming lab3.docx
@@ -555,7 +555,6 @@
         </w:rPr>
         <w:t xml:space="preserve">Продемонстрировать выполнение программы на сервере </w:t>
       </w:r>
-      <w:proofErr w:type="spellStart"/>
       <w:r>
         <w:rPr>
           <w:rFonts w:ascii="Courier New" w:eastAsia="Times New Roman" w:hAnsi="Courier New" w:cs="Courier New"/>
@@ -566,7 +565,6 @@
         </w:rPr>
         <w:t>helios</w:t>
       </w:r>
-      <w:proofErr w:type="spellEnd"/>
       <w:r>
         <w:rPr>
           <w:rFonts w:eastAsia="Times New Roman" w:cs="Times New Roman"/>
@@ -792,6 +790,7 @@
           <w:szCs w:val="24"/>
           <w:lang w:eastAsia="ru-RU"/>
         </w:rPr>
+        <w:lastRenderedPageBreak/>
         <w:t>Сценарий должен быть вариативным, то есть при изменении начальных характеристик персонажей, предметов или окружающей среды, их действия могут изменяться и отклоняться от базового сценария, приведенного в исходном тексте. Кроме того, сценарий должен поддерживать элементы случайности (при генерации персонажей, при задании исходного состояния, при выполнении методов).</w:t>
       </w:r>
     </w:p>
@@ -918,25 +917,7 @@
           <w:szCs w:val="24"/>
           <w:lang w:eastAsia="ru-RU"/>
         </w:rPr>
-        <w:t>  перечисление (</w:t>
-      </w:r>
-      <w:proofErr w:type="spellStart"/>
-      <w:r>
-        <w:rPr>
-          <w:rFonts w:eastAsia="Times New Roman" w:cs="Times New Roman"/>
-          <w:szCs w:val="24"/>
-          <w:lang w:eastAsia="ru-RU"/>
-        </w:rPr>
-        <w:t>enum</w:t>
-      </w:r>
-      <w:proofErr w:type="spellEnd"/>
-      <w:r>
-        <w:rPr>
-          <w:rFonts w:eastAsia="Times New Roman" w:cs="Times New Roman"/>
-          <w:szCs w:val="24"/>
-          <w:lang w:eastAsia="ru-RU"/>
-        </w:rPr>
-        <w:t>);</w:t>
+        <w:t>  перечисление (enum);</w:t>
       </w:r>
     </w:p>
     <w:p>
@@ -959,25 +940,7 @@
           <w:szCs w:val="24"/>
           <w:lang w:eastAsia="ru-RU"/>
         </w:rPr>
-        <w:t>  запись (</w:t>
-      </w:r>
-      <w:proofErr w:type="spellStart"/>
-      <w:r>
-        <w:rPr>
-          <w:rFonts w:eastAsia="Times New Roman" w:cs="Times New Roman"/>
-          <w:szCs w:val="24"/>
-          <w:lang w:eastAsia="ru-RU"/>
-        </w:rPr>
-        <w:t>record</w:t>
-      </w:r>
-      <w:proofErr w:type="spellEnd"/>
-      <w:r>
-        <w:rPr>
-          <w:rFonts w:eastAsia="Times New Roman" w:cs="Times New Roman"/>
-          <w:szCs w:val="24"/>
-          <w:lang w:eastAsia="ru-RU"/>
-        </w:rPr>
-        <w:t>);</w:t>
+        <w:t>  запись (record);</w:t>
       </w:r>
     </w:p>
     <w:p>
@@ -1000,25 +963,7 @@
           <w:szCs w:val="24"/>
           <w:lang w:eastAsia="ru-RU"/>
         </w:rPr>
-        <w:t xml:space="preserve">  массив или </w:t>
-      </w:r>
-      <w:proofErr w:type="spellStart"/>
-      <w:r>
-        <w:rPr>
-          <w:rFonts w:eastAsia="Times New Roman" w:cs="Times New Roman"/>
-          <w:szCs w:val="24"/>
-          <w:lang w:eastAsia="ru-RU"/>
-        </w:rPr>
-        <w:t>ArrayList</w:t>
-      </w:r>
-      <w:proofErr w:type="spellEnd"/>
-      <w:r>
-        <w:rPr>
-          <w:rFonts w:eastAsia="Times New Roman" w:cs="Times New Roman"/>
-          <w:szCs w:val="24"/>
-          <w:lang w:eastAsia="ru-RU"/>
-        </w:rPr>
-        <w:t xml:space="preserve"> для хранения однотипных объектов;</w:t>
+        <w:t>  массив или ArrayList для хранения однотипных объектов;</w:t>
       </w:r>
     </w:p>
     <w:p>
@@ -1066,8 +1011,6 @@
         </w:rPr>
         <w:t xml:space="preserve">В созданных классах основных персонажей и предметов должны быть корректно переопределены методы </w:t>
       </w:r>
-      <w:proofErr w:type="spellStart"/>
-      <w:proofErr w:type="gramStart"/>
       <w:r>
         <w:rPr>
           <w:rFonts w:ascii="Courier New" w:eastAsia="Times New Roman" w:hAnsi="Courier New" w:cs="Courier New"/>
@@ -1076,9 +1019,16 @@
           <w:szCs w:val="20"/>
           <w:lang w:eastAsia="ru-RU"/>
         </w:rPr>
-        <w:t>equals</w:t>
-      </w:r>
-      <w:proofErr w:type="spellEnd"/>
+        <w:t>equals()</w:t>
+      </w:r>
+      <w:r>
+        <w:rPr>
+          <w:rFonts w:eastAsia="Times New Roman" w:cs="Times New Roman"/>
+          <w:szCs w:val="24"/>
+          <w:lang w:eastAsia="ru-RU"/>
+        </w:rPr>
+        <w:t xml:space="preserve">, </w:t>
+      </w:r>
       <w:r>
         <w:rPr>
           <w:rFonts w:ascii="Courier New" w:eastAsia="Times New Roman" w:hAnsi="Courier New" w:cs="Courier New"/>
@@ -1087,9 +1037,16 @@
           <w:szCs w:val="20"/>
           <w:lang w:eastAsia="ru-RU"/>
         </w:rPr>
-        <w:t>(</w:t>
-      </w:r>
-      <w:proofErr w:type="gramEnd"/>
+        <w:t>hashCode()</w:t>
+      </w:r>
+      <w:r>
+        <w:rPr>
+          <w:rFonts w:eastAsia="Times New Roman" w:cs="Times New Roman"/>
+          <w:szCs w:val="24"/>
+          <w:lang w:eastAsia="ru-RU"/>
+        </w:rPr>
+        <w:t xml:space="preserve"> и </w:t>
+      </w:r>
       <w:r>
         <w:rPr>
           <w:rFonts w:ascii="Courier New" w:eastAsia="Times New Roman" w:hAnsi="Courier New" w:cs="Courier New"/>
@@ -1098,17 +1055,16 @@
           <w:szCs w:val="20"/>
           <w:lang w:eastAsia="ru-RU"/>
         </w:rPr>
-        <w:t>)</w:t>
-      </w:r>
-      <w:r>
-        <w:rPr>
-          <w:rFonts w:eastAsia="Times New Roman" w:cs="Times New Roman"/>
-          <w:szCs w:val="24"/>
-          <w:lang w:eastAsia="ru-RU"/>
-        </w:rPr>
-        <w:t xml:space="preserve">, </w:t>
-      </w:r>
-      <w:proofErr w:type="spellStart"/>
+        <w:t>toString()</w:t>
+      </w:r>
+      <w:r>
+        <w:rPr>
+          <w:rFonts w:eastAsia="Times New Roman" w:cs="Times New Roman"/>
+          <w:szCs w:val="24"/>
+          <w:lang w:eastAsia="ru-RU"/>
+        </w:rPr>
+        <w:t xml:space="preserve">. Для классов-исключений необходимо переопределить метод </w:t>
+      </w:r>
       <w:r>
         <w:rPr>
           <w:rFonts w:ascii="Courier New" w:eastAsia="Times New Roman" w:hAnsi="Courier New" w:cs="Courier New"/>
@@ -1117,90 +1073,7 @@
           <w:szCs w:val="20"/>
           <w:lang w:eastAsia="ru-RU"/>
         </w:rPr>
-        <w:t>hashCode</w:t>
-      </w:r>
-      <w:proofErr w:type="spellEnd"/>
-      <w:r>
-        <w:rPr>
-          <w:rFonts w:ascii="Courier New" w:eastAsia="Times New Roman" w:hAnsi="Courier New" w:cs="Courier New"/>
-          <w:color w:val="F5016F"/>
-          <w:sz w:val="20"/>
-          <w:szCs w:val="20"/>
-          <w:lang w:eastAsia="ru-RU"/>
-        </w:rPr>
-        <w:t>()</w:t>
-      </w:r>
-      <w:r>
-        <w:rPr>
-          <w:rFonts w:eastAsia="Times New Roman" w:cs="Times New Roman"/>
-          <w:szCs w:val="24"/>
-          <w:lang w:eastAsia="ru-RU"/>
-        </w:rPr>
-        <w:t xml:space="preserve"> и </w:t>
-      </w:r>
-      <w:proofErr w:type="spellStart"/>
-      <w:r>
-        <w:rPr>
-          <w:rFonts w:ascii="Courier New" w:eastAsia="Times New Roman" w:hAnsi="Courier New" w:cs="Courier New"/>
-          <w:color w:val="F5016F"/>
-          <w:sz w:val="20"/>
-          <w:szCs w:val="20"/>
-          <w:lang w:eastAsia="ru-RU"/>
-        </w:rPr>
-        <w:t>toString</w:t>
-      </w:r>
-      <w:proofErr w:type="spellEnd"/>
-      <w:r>
-        <w:rPr>
-          <w:rFonts w:ascii="Courier New" w:eastAsia="Times New Roman" w:hAnsi="Courier New" w:cs="Courier New"/>
-          <w:color w:val="F5016F"/>
-          <w:sz w:val="20"/>
-          <w:szCs w:val="20"/>
-          <w:lang w:eastAsia="ru-RU"/>
-        </w:rPr>
-        <w:t>()</w:t>
-      </w:r>
-      <w:r>
-        <w:rPr>
-          <w:rFonts w:eastAsia="Times New Roman" w:cs="Times New Roman"/>
-          <w:szCs w:val="24"/>
-          <w:lang w:eastAsia="ru-RU"/>
-        </w:rPr>
-        <w:t xml:space="preserve">. Для классов-исключений необходимо переопределить метод </w:t>
-      </w:r>
-      <w:proofErr w:type="spellStart"/>
-      <w:proofErr w:type="gramStart"/>
-      <w:r>
-        <w:rPr>
-          <w:rFonts w:ascii="Courier New" w:eastAsia="Times New Roman" w:hAnsi="Courier New" w:cs="Courier New"/>
-          <w:color w:val="F5016F"/>
-          <w:sz w:val="20"/>
-          <w:szCs w:val="20"/>
-          <w:lang w:eastAsia="ru-RU"/>
-        </w:rPr>
-        <w:t>getMessage</w:t>
-      </w:r>
-      <w:proofErr w:type="spellEnd"/>
-      <w:r>
-        <w:rPr>
-          <w:rFonts w:ascii="Courier New" w:eastAsia="Times New Roman" w:hAnsi="Courier New" w:cs="Courier New"/>
-          <w:color w:val="F5016F"/>
-          <w:sz w:val="20"/>
-          <w:szCs w:val="20"/>
-          <w:lang w:eastAsia="ru-RU"/>
-        </w:rPr>
-        <w:t>(</w:t>
-      </w:r>
-      <w:proofErr w:type="gramEnd"/>
-      <w:r>
-        <w:rPr>
-          <w:rFonts w:ascii="Courier New" w:eastAsia="Times New Roman" w:hAnsi="Courier New" w:cs="Courier New"/>
-          <w:color w:val="F5016F"/>
-          <w:sz w:val="20"/>
-          <w:szCs w:val="20"/>
-          <w:lang w:eastAsia="ru-RU"/>
-        </w:rPr>
-        <w:t>)</w:t>
+        <w:t>getMessage()</w:t>
       </w:r>
       <w:r>
         <w:rPr>
@@ -1231,25 +1104,7 @@
           <w:szCs w:val="24"/>
           <w:lang w:eastAsia="ru-RU"/>
         </w:rPr>
-        <w:t xml:space="preserve">Созданные в программе классы-исключения должны быть использованы и обработаны. Кроме того, должно быть использовано и обработано хотя бы одно </w:t>
-      </w:r>
-      <w:proofErr w:type="spellStart"/>
-      <w:r>
-        <w:rPr>
-          <w:rFonts w:eastAsia="Times New Roman" w:cs="Times New Roman"/>
-          <w:szCs w:val="24"/>
-          <w:lang w:eastAsia="ru-RU"/>
-        </w:rPr>
-        <w:t>unchecked</w:t>
-      </w:r>
-      <w:proofErr w:type="spellEnd"/>
-      <w:r>
-        <w:rPr>
-          <w:rFonts w:eastAsia="Times New Roman" w:cs="Times New Roman"/>
-          <w:szCs w:val="24"/>
-          <w:lang w:eastAsia="ru-RU"/>
-        </w:rPr>
-        <w:t xml:space="preserve"> исключение (можно свое, можно из стандартной библиотеки).</w:t>
+        <w:t>Созданные в программе классы-исключения должны быть использованы и обработаны. Кроме того, должно быть использовано и обработано хотя бы одно unchecked исключение (можно свое, можно из стандартной библиотеки).</w:t>
       </w:r>
     </w:p>
     <w:p>
@@ -1304,7 +1159,13 @@
         <w:rPr>
           <w:lang w:eastAsia="ru-RU"/>
         </w:rPr>
-        <w:t xml:space="preserve">Представлена на </w:t>
+        <w:t>Представлена на</w:t>
+      </w:r>
+      <w:r>
+        <w:rPr>
+          <w:lang w:eastAsia="ru-RU"/>
+        </w:rPr>
+        <w:t xml:space="preserve"> </w:t>
       </w:r>
       <w:r>
         <w:rPr>
@@ -1316,7 +1177,7 @@
         <w:rPr>
           <w:lang w:eastAsia="ru-RU"/>
         </w:rPr>
-        <w:instrText xml:space="preserve"> REF _Ref182750311 \h </w:instrText>
+        <w:instrText xml:space="preserve"> REF _Ref183900303 \h </w:instrText>
       </w:r>
       <w:r>
         <w:rPr>
@@ -1333,10 +1194,10 @@
         <w:t>Рисун</w:t>
       </w:r>
       <w:r>
-        <w:t>ке</w:t>
-      </w:r>
-      <w:r>
-        <w:t xml:space="preserve"> </w:t>
+        <w:t>к</w:t>
+      </w:r>
+      <w:r>
+        <w:t xml:space="preserve">е </w:t>
       </w:r>
       <w:r>
         <w:rPr>
@@ -1360,10 +1221,18 @@
           <w:noProof/>
         </w:rPr>
         <w:drawing>
-          <wp:inline distT="0" distB="0" distL="0" distR="0" wp14:anchorId="39CD8E4F" wp14:editId="2FDAA522">
-            <wp:extent cx="5509260" cy="3520508"/>
-            <wp:effectExtent l="0" t="0" r="0" b="3810"/>
-            <wp:docPr id="1" name="Рисунок 1"/>
+          <wp:anchor distT="0" distB="0" distL="114300" distR="114300" simplePos="0" relativeHeight="251658240" behindDoc="0" locked="0" layoutInCell="1" allowOverlap="1" wp14:anchorId="69DB81D4" wp14:editId="6A34779C">
+            <wp:simplePos x="0" y="0"/>
+            <wp:positionH relativeFrom="column">
+              <wp:posOffset>1905</wp:posOffset>
+            </wp:positionH>
+            <wp:positionV relativeFrom="paragraph">
+              <wp:posOffset>1270</wp:posOffset>
+            </wp:positionV>
+            <wp:extent cx="5940425" cy="3955415"/>
+            <wp:effectExtent l="0" t="0" r="8255" b="3810"/>
+            <wp:wrapSquare wrapText="bothSides"/>
+            <wp:docPr id="2" name="Рисунок 2"/>
             <wp:cNvGraphicFramePr>
               <a:graphicFrameLocks xmlns:a="http://schemas.openxmlformats.org/drawingml/2006/main" noChangeAspect="1"/>
             </wp:cNvGraphicFramePr>
@@ -1371,28 +1240,47 @@
               <a:graphicData uri="http://schemas.openxmlformats.org/drawingml/2006/picture">
                 <pic:pic xmlns:pic="http://schemas.openxmlformats.org/drawingml/2006/picture">
                   <pic:nvPicPr>
-                    <pic:cNvPr id="1" name=""/>
-                    <pic:cNvPicPr/>
+                    <pic:cNvPr id="0" name="Picture 1"/>
+                    <pic:cNvPicPr>
+                      <a:picLocks noChangeAspect="1" noChangeArrowheads="1"/>
+                    </pic:cNvPicPr>
                   </pic:nvPicPr>
                   <pic:blipFill>
-                    <a:blip r:embed="rId8"/>
+                    <a:blip r:embed="rId8" cstate="print">
+                      <a:extLst>
+                        <a:ext uri="{28A0092B-C50C-407E-A947-70E740481C1C}">
+                          <a14:useLocalDpi xmlns:a14="http://schemas.microsoft.com/office/drawing/2010/main" val="0"/>
+                        </a:ext>
+                      </a:extLst>
+                    </a:blip>
+                    <a:srcRect/>
                     <a:stretch>
                       <a:fillRect/>
                     </a:stretch>
                   </pic:blipFill>
-                  <pic:spPr>
+                  <pic:spPr bwMode="auto">
                     <a:xfrm>
                       <a:off x="0" y="0"/>
-                      <a:ext cx="5517823" cy="3525980"/>
+                      <a:ext cx="5940425" cy="3955415"/>
                     </a:xfrm>
                     <a:prstGeom prst="rect">
                       <a:avLst/>
                     </a:prstGeom>
+                    <a:noFill/>
+                    <a:ln>
+                      <a:noFill/>
+                    </a:ln>
                   </pic:spPr>
                 </pic:pic>
               </a:graphicData>
             </a:graphic>
-          </wp:inline>
+            <wp14:sizeRelH relativeFrom="margin">
+              <wp14:pctWidth>0</wp14:pctWidth>
+            </wp14:sizeRelH>
+            <wp14:sizeRelV relativeFrom="margin">
+              <wp14:pctHeight>0</wp14:pctHeight>
+            </wp14:sizeRelV>
+          </wp:anchor>
         </w:drawing>
       </w:r>
     </w:p>
@@ -1400,7 +1288,7 @@
       <w:pPr>
         <w:pStyle w:val="af0"/>
       </w:pPr>
-      <w:bookmarkStart w:id="2" w:name="_Ref182750311"/>
+      <w:bookmarkStart w:id="2" w:name="_Ref183900303"/>
       <w:r>
         <w:t xml:space="preserve">Рисунок </w:t>
       </w:r>
@@ -1436,6 +1324,7 @@
         <w:rPr>
           <w:szCs w:val="24"/>
         </w:rPr>
+        <w:lastRenderedPageBreak/>
         <w:t>Исходный</w:t>
       </w:r>
       <w:r>
@@ -1474,67 +1363,506 @@
     </w:p>
     <w:p>
       <w:pPr>
-        <w:shd w:val="clear" w:color="auto" w:fill="000000" w:themeFill="text1"/>
+        <w:shd w:val="clear" w:color="auto" w:fill="0D0D0D" w:themeFill="text1" w:themeFillTint="F2"/>
         <w:spacing w:after="0"/>
         <w:rPr>
-          <w:rFonts w:ascii="Courier New" w:eastAsia="Times New Roman" w:hAnsi="Courier New" w:cs="Courier New"/>
-          <w:color w:val="BCBEC4"/>
-          <w:sz w:val="16"/>
-          <w:szCs w:val="16"/>
-          <w:lang w:eastAsia="ru-RU"/>
-        </w:rPr>
-      </w:pPr>
-      <w:proofErr w:type="spellStart"/>
-      <w:r>
-        <w:rPr>
-          <w:rFonts w:ascii="Courier New" w:eastAsia="Times New Roman" w:hAnsi="Courier New" w:cs="Courier New"/>
-          <w:color w:val="BCBEC4"/>
-          <w:sz w:val="16"/>
-          <w:szCs w:val="16"/>
-          <w:lang w:val="en-US" w:eastAsia="ru-RU"/>
-        </w:rPr>
-        <w:t>TapuBulu</w:t>
-      </w:r>
-      <w:proofErr w:type="spellEnd"/>
-      <w:r>
-        <w:rPr>
-          <w:rFonts w:ascii="Courier New" w:eastAsia="Times New Roman" w:hAnsi="Courier New" w:cs="Courier New"/>
-          <w:color w:val="BCBEC4"/>
-          <w:sz w:val="16"/>
-          <w:szCs w:val="16"/>
-          <w:lang w:eastAsia="ru-RU"/>
-        </w:rPr>
-        <w:t xml:space="preserve"> </w:t>
-      </w:r>
-      <w:proofErr w:type="spellStart"/>
-      <w:r>
-        <w:rPr>
-          <w:rFonts w:ascii="Courier New" w:eastAsia="Times New Roman" w:hAnsi="Courier New" w:cs="Courier New"/>
-          <w:color w:val="BCBEC4"/>
-          <w:sz w:val="16"/>
-          <w:szCs w:val="16"/>
-          <w:lang w:eastAsia="ru-RU"/>
-        </w:rPr>
-        <w:t>Абоба</w:t>
-      </w:r>
-      <w:proofErr w:type="spellEnd"/>
-      <w:r>
-        <w:rPr>
-          <w:rFonts w:ascii="Courier New" w:eastAsia="Times New Roman" w:hAnsi="Courier New" w:cs="Courier New"/>
-          <w:color w:val="BCBEC4"/>
-          <w:sz w:val="16"/>
-          <w:szCs w:val="16"/>
-          <w:lang w:eastAsia="ru-RU"/>
-        </w:rPr>
-        <w:t xml:space="preserve"> из команды белых вступает в бой!</w:t>
-      </w:r>
-    </w:p>
-    <w:p>
-      <w:pPr>
+          <w:rFonts w:eastAsia="Times New Roman" w:cs="Times New Roman"/>
+          <w:color w:val="D9D9D9" w:themeColor="background1" w:themeShade="D9"/>
+          <w:sz w:val="22"/>
+          <w:lang w:eastAsia="ru-RU"/>
+        </w:rPr>
+      </w:pPr>
+      <w:r>
+        <w:rPr>
+          <w:rFonts w:eastAsia="Times New Roman" w:cs="Times New Roman"/>
+          <w:color w:val="D9D9D9" w:themeColor="background1" w:themeShade="D9"/>
+          <w:sz w:val="22"/>
+          <w:lang w:eastAsia="ru-RU"/>
+        </w:rPr>
+        <w:t>Гена произнёс: Я так устал испытывать Одиночество, прошу, избавь меня от этого чувства</w:t>
+      </w:r>
+    </w:p>
+    <w:p>
+      <w:pPr>
+        <w:shd w:val="clear" w:color="auto" w:fill="0D0D0D" w:themeFill="text1" w:themeFillTint="F2"/>
         <w:spacing w:after="0"/>
-      </w:pPr>
-      <w:r>
-        <w:t>вава</w:t>
+        <w:rPr>
+          <w:rFonts w:eastAsia="Times New Roman" w:cs="Times New Roman"/>
+          <w:color w:val="D9D9D9" w:themeColor="background1" w:themeShade="D9"/>
+          <w:sz w:val="22"/>
+          <w:lang w:eastAsia="ru-RU"/>
+        </w:rPr>
+      </w:pPr>
+      <w:r>
+        <w:rPr>
+          <w:rFonts w:eastAsia="Times New Roman" w:cs="Times New Roman"/>
+          <w:color w:val="D9D9D9" w:themeColor="background1" w:themeShade="D9"/>
+          <w:sz w:val="22"/>
+          <w:lang w:eastAsia="ru-RU"/>
+        </w:rPr>
+        <w:t>Гена произнёс: Всевышний услышал мои молитвы и избавил меня от Одиночество</w:t>
+      </w:r>
+    </w:p>
+    <w:p>
+      <w:pPr>
+        <w:shd w:val="clear" w:color="auto" w:fill="0D0D0D" w:themeFill="text1" w:themeFillTint="F2"/>
+        <w:spacing w:after="0"/>
+        <w:rPr>
+          <w:rFonts w:eastAsia="Times New Roman" w:cs="Times New Roman"/>
+          <w:color w:val="D9D9D9" w:themeColor="background1" w:themeShade="D9"/>
+          <w:sz w:val="22"/>
+          <w:lang w:eastAsia="ru-RU"/>
+        </w:rPr>
+      </w:pPr>
+      <w:r>
+        <w:rPr>
+          <w:rFonts w:eastAsia="Times New Roman" w:cs="Times New Roman"/>
+          <w:color w:val="D9D9D9" w:themeColor="background1" w:themeShade="D9"/>
+          <w:sz w:val="22"/>
+          <w:lang w:eastAsia="ru-RU"/>
+        </w:rPr>
+        <w:t>**Гена теперь испытывает Счастье**</w:t>
+      </w:r>
+    </w:p>
+    <w:p>
+      <w:pPr>
+        <w:shd w:val="clear" w:color="auto" w:fill="0D0D0D" w:themeFill="text1" w:themeFillTint="F2"/>
+        <w:spacing w:after="0"/>
+        <w:rPr>
+          <w:rFonts w:eastAsia="Times New Roman" w:cs="Times New Roman"/>
+          <w:color w:val="D9D9D9" w:themeColor="background1" w:themeShade="D9"/>
+          <w:sz w:val="22"/>
+          <w:lang w:eastAsia="ru-RU"/>
+        </w:rPr>
+      </w:pPr>
+      <w:r>
+        <w:rPr>
+          <w:rFonts w:eastAsia="Times New Roman" w:cs="Times New Roman"/>
+          <w:color w:val="D9D9D9" w:themeColor="background1" w:themeShade="D9"/>
+          <w:sz w:val="22"/>
+          <w:lang w:eastAsia="ru-RU"/>
+        </w:rPr>
+        <w:t>**Гена теперь в Побережье**</w:t>
+      </w:r>
+    </w:p>
+    <w:p>
+      <w:pPr>
+        <w:shd w:val="clear" w:color="auto" w:fill="0D0D0D" w:themeFill="text1" w:themeFillTint="F2"/>
+        <w:spacing w:after="0"/>
+        <w:rPr>
+          <w:rFonts w:eastAsia="Times New Roman" w:cs="Times New Roman"/>
+          <w:color w:val="D9D9D9" w:themeColor="background1" w:themeShade="D9"/>
+          <w:sz w:val="22"/>
+          <w:lang w:eastAsia="ru-RU"/>
+        </w:rPr>
+      </w:pPr>
+      <w:r>
+        <w:rPr>
+          <w:rFonts w:eastAsia="Times New Roman" w:cs="Times New Roman"/>
+          <w:color w:val="D9D9D9" w:themeColor="background1" w:themeShade="D9"/>
+          <w:sz w:val="22"/>
+          <w:lang w:eastAsia="ru-RU"/>
+        </w:rPr>
+        <w:t>Гена произнёс: Джек Воробей, я так голоден и хочу добраться до дома, прошу Вас помочь мне</w:t>
+      </w:r>
+    </w:p>
+    <w:p>
+      <w:pPr>
+        <w:shd w:val="clear" w:color="auto" w:fill="0D0D0D" w:themeFill="text1" w:themeFillTint="F2"/>
+        <w:spacing w:after="0"/>
+        <w:rPr>
+          <w:rFonts w:eastAsia="Times New Roman" w:cs="Times New Roman"/>
+          <w:color w:val="D9D9D9" w:themeColor="background1" w:themeShade="D9"/>
+          <w:sz w:val="22"/>
+          <w:lang w:eastAsia="ru-RU"/>
+        </w:rPr>
+      </w:pPr>
+      <w:r>
+        <w:rPr>
+          <w:rFonts w:eastAsia="Times New Roman" w:cs="Times New Roman"/>
+          <w:color w:val="D9D9D9" w:themeColor="background1" w:themeShade="D9"/>
+          <w:sz w:val="22"/>
+          <w:lang w:eastAsia="ru-RU"/>
+        </w:rPr>
+        <w:t>**Джек Воробей передал Еда к Гена**</w:t>
+      </w:r>
+    </w:p>
+    <w:p>
+      <w:pPr>
+        <w:shd w:val="clear" w:color="auto" w:fill="0D0D0D" w:themeFill="text1" w:themeFillTint="F2"/>
+        <w:spacing w:after="0"/>
+        <w:rPr>
+          <w:rFonts w:eastAsia="Times New Roman" w:cs="Times New Roman"/>
+          <w:color w:val="D9D9D9" w:themeColor="background1" w:themeShade="D9"/>
+          <w:sz w:val="22"/>
+          <w:lang w:eastAsia="ru-RU"/>
+        </w:rPr>
+      </w:pPr>
+      <w:r>
+        <w:rPr>
+          <w:rFonts w:eastAsia="Times New Roman" w:cs="Times New Roman"/>
+          <w:color w:val="D9D9D9" w:themeColor="background1" w:themeShade="D9"/>
+          <w:sz w:val="22"/>
+          <w:lang w:eastAsia="ru-RU"/>
+        </w:rPr>
+        <w:t>Благодаря Корабль:</w:t>
+      </w:r>
+    </w:p>
+    <w:p>
+      <w:pPr>
+        <w:shd w:val="clear" w:color="auto" w:fill="0D0D0D" w:themeFill="text1" w:themeFillTint="F2"/>
+        <w:spacing w:after="0"/>
+        <w:rPr>
+          <w:rFonts w:eastAsia="Times New Roman" w:cs="Times New Roman"/>
+          <w:color w:val="D9D9D9" w:themeColor="background1" w:themeShade="D9"/>
+          <w:sz w:val="22"/>
+          <w:lang w:eastAsia="ru-RU"/>
+        </w:rPr>
+      </w:pPr>
+      <w:r>
+        <w:rPr>
+          <w:rFonts w:eastAsia="Times New Roman" w:cs="Times New Roman"/>
+          <w:color w:val="D9D9D9" w:themeColor="background1" w:themeShade="D9"/>
+          <w:sz w:val="22"/>
+          <w:lang w:eastAsia="ru-RU"/>
+        </w:rPr>
+        <w:t>**Джек Воробей теперь в Остров**</w:t>
+      </w:r>
+    </w:p>
+    <w:p>
+      <w:pPr>
+        <w:shd w:val="clear" w:color="auto" w:fill="0D0D0D" w:themeFill="text1" w:themeFillTint="F2"/>
+        <w:spacing w:after="0"/>
+        <w:rPr>
+          <w:rFonts w:eastAsia="Times New Roman" w:cs="Times New Roman"/>
+          <w:color w:val="D9D9D9" w:themeColor="background1" w:themeShade="D9"/>
+          <w:sz w:val="22"/>
+          <w:lang w:eastAsia="ru-RU"/>
+        </w:rPr>
+      </w:pPr>
+      <w:r>
+        <w:rPr>
+          <w:rFonts w:eastAsia="Times New Roman" w:cs="Times New Roman"/>
+          <w:color w:val="D9D9D9" w:themeColor="background1" w:themeShade="D9"/>
+          <w:sz w:val="22"/>
+          <w:lang w:eastAsia="ru-RU"/>
+        </w:rPr>
+        <w:t>**Гена теперь в Остров**</w:t>
+      </w:r>
+    </w:p>
+    <w:p>
+      <w:pPr>
+        <w:shd w:val="clear" w:color="auto" w:fill="0D0D0D" w:themeFill="text1" w:themeFillTint="F2"/>
+        <w:spacing w:after="0"/>
+        <w:rPr>
+          <w:rFonts w:eastAsia="Times New Roman" w:cs="Times New Roman"/>
+          <w:color w:val="D9D9D9" w:themeColor="background1" w:themeShade="D9"/>
+          <w:sz w:val="22"/>
+          <w:lang w:eastAsia="ru-RU"/>
+        </w:rPr>
+      </w:pPr>
+      <w:r>
+        <w:rPr>
+          <w:rFonts w:eastAsia="Times New Roman" w:cs="Times New Roman"/>
+          <w:color w:val="D9D9D9" w:themeColor="background1" w:themeShade="D9"/>
+          <w:sz w:val="22"/>
+          <w:lang w:eastAsia="ru-RU"/>
+        </w:rPr>
+        <w:t>**Матросы теперь в Остров**</w:t>
+      </w:r>
+    </w:p>
+    <w:p>
+      <w:pPr>
+        <w:shd w:val="clear" w:color="auto" w:fill="0D0D0D" w:themeFill="text1" w:themeFillTint="F2"/>
+        <w:spacing w:after="0"/>
+        <w:rPr>
+          <w:rFonts w:eastAsia="Times New Roman" w:cs="Times New Roman"/>
+          <w:color w:val="D9D9D9" w:themeColor="background1" w:themeShade="D9"/>
+          <w:sz w:val="22"/>
+          <w:lang w:eastAsia="ru-RU"/>
+        </w:rPr>
+      </w:pPr>
+      <w:r>
+        <w:rPr>
+          <w:rFonts w:eastAsia="Times New Roman" w:cs="Times New Roman"/>
+          <w:color w:val="D9D9D9" w:themeColor="background1" w:themeShade="D9"/>
+          <w:sz w:val="22"/>
+          <w:lang w:eastAsia="ru-RU"/>
+        </w:rPr>
+        <w:t>О нет! Аборигены захватили Корабль!</w:t>
+      </w:r>
+    </w:p>
+    <w:p>
+      <w:pPr>
+        <w:shd w:val="clear" w:color="auto" w:fill="0D0D0D" w:themeFill="text1" w:themeFillTint="F2"/>
+        <w:spacing w:after="0"/>
+        <w:rPr>
+          <w:rFonts w:eastAsia="Times New Roman" w:cs="Times New Roman"/>
+          <w:color w:val="D9D9D9" w:themeColor="background1" w:themeShade="D9"/>
+          <w:sz w:val="22"/>
+          <w:lang w:eastAsia="ru-RU"/>
+        </w:rPr>
+      </w:pPr>
+      <w:r>
+        <w:rPr>
+          <w:rFonts w:eastAsia="Times New Roman" w:cs="Times New Roman"/>
+          <w:color w:val="D9D9D9" w:themeColor="background1" w:themeShade="D9"/>
+          <w:sz w:val="22"/>
+          <w:lang w:eastAsia="ru-RU"/>
+        </w:rPr>
+        <w:t>Аборигены промычали: У-А-Ы-УНГА-БУНГА</w:t>
+      </w:r>
+    </w:p>
+    <w:p>
+      <w:pPr>
+        <w:shd w:val="clear" w:color="auto" w:fill="0D0D0D" w:themeFill="text1" w:themeFillTint="F2"/>
+        <w:spacing w:after="0"/>
+        <w:rPr>
+          <w:rFonts w:eastAsia="Times New Roman" w:cs="Times New Roman"/>
+          <w:color w:val="D9D9D9" w:themeColor="background1" w:themeShade="D9"/>
+          <w:sz w:val="22"/>
+          <w:lang w:eastAsia="ru-RU"/>
+        </w:rPr>
+      </w:pPr>
+      <w:r>
+        <w:rPr>
+          <w:rFonts w:eastAsia="Times New Roman" w:cs="Times New Roman"/>
+          <w:color w:val="D9D9D9" w:themeColor="background1" w:themeShade="D9"/>
+          <w:sz w:val="22"/>
+          <w:lang w:eastAsia="ru-RU"/>
+        </w:rPr>
+        <w:t>Аборигены оказались слишком глупы не поняли, как управлять Корабль.</w:t>
+      </w:r>
+    </w:p>
+    <w:p>
+      <w:pPr>
+        <w:shd w:val="clear" w:color="auto" w:fill="0D0D0D" w:themeFill="text1" w:themeFillTint="F2"/>
+        <w:spacing w:after="0"/>
+        <w:rPr>
+          <w:rFonts w:eastAsia="Times New Roman" w:cs="Times New Roman"/>
+          <w:color w:val="D9D9D9" w:themeColor="background1" w:themeShade="D9"/>
+          <w:sz w:val="22"/>
+          <w:lang w:eastAsia="ru-RU"/>
+        </w:rPr>
+      </w:pPr>
+      <w:r>
+        <w:rPr>
+          <w:rFonts w:eastAsia="Times New Roman" w:cs="Times New Roman"/>
+          <w:color w:val="D9D9D9" w:themeColor="background1" w:themeShade="D9"/>
+          <w:sz w:val="22"/>
+          <w:lang w:eastAsia="ru-RU"/>
+        </w:rPr>
+        <w:t>Корабль освобождён!</w:t>
+      </w:r>
+    </w:p>
+    <w:p>
+      <w:pPr>
+        <w:shd w:val="clear" w:color="auto" w:fill="0D0D0D" w:themeFill="text1" w:themeFillTint="F2"/>
+        <w:spacing w:after="0"/>
+        <w:rPr>
+          <w:rFonts w:eastAsia="Times New Roman" w:cs="Times New Roman"/>
+          <w:color w:val="D9D9D9" w:themeColor="background1" w:themeShade="D9"/>
+          <w:sz w:val="22"/>
+          <w:lang w:eastAsia="ru-RU"/>
+        </w:rPr>
+      </w:pPr>
+      <w:r>
+        <w:rPr>
+          <w:rFonts w:eastAsia="Times New Roman" w:cs="Times New Roman"/>
+          <w:color w:val="D9D9D9" w:themeColor="background1" w:themeShade="D9"/>
+          <w:sz w:val="22"/>
+          <w:lang w:eastAsia="ru-RU"/>
+        </w:rPr>
+        <w:t>Благодаря Корабль:</w:t>
+      </w:r>
+    </w:p>
+    <w:p>
+      <w:pPr>
+        <w:shd w:val="clear" w:color="auto" w:fill="0D0D0D" w:themeFill="text1" w:themeFillTint="F2"/>
+        <w:spacing w:after="0"/>
+        <w:rPr>
+          <w:rFonts w:eastAsia="Times New Roman" w:cs="Times New Roman"/>
+          <w:color w:val="D9D9D9" w:themeColor="background1" w:themeShade="D9"/>
+          <w:sz w:val="22"/>
+          <w:lang w:eastAsia="ru-RU"/>
+        </w:rPr>
+      </w:pPr>
+      <w:r>
+        <w:rPr>
+          <w:rFonts w:eastAsia="Times New Roman" w:cs="Times New Roman"/>
+          <w:color w:val="D9D9D9" w:themeColor="background1" w:themeShade="D9"/>
+          <w:sz w:val="22"/>
+          <w:lang w:eastAsia="ru-RU"/>
+        </w:rPr>
+        <w:t>**Джек Воробей теперь в Порт**</w:t>
+      </w:r>
+    </w:p>
+    <w:p>
+      <w:pPr>
+        <w:shd w:val="clear" w:color="auto" w:fill="0D0D0D" w:themeFill="text1" w:themeFillTint="F2"/>
+        <w:spacing w:after="0"/>
+        <w:rPr>
+          <w:rFonts w:eastAsia="Times New Roman" w:cs="Times New Roman"/>
+          <w:color w:val="D9D9D9" w:themeColor="background1" w:themeShade="D9"/>
+          <w:sz w:val="22"/>
+          <w:lang w:eastAsia="ru-RU"/>
+        </w:rPr>
+      </w:pPr>
+      <w:r>
+        <w:rPr>
+          <w:rFonts w:eastAsia="Times New Roman" w:cs="Times New Roman"/>
+          <w:color w:val="D9D9D9" w:themeColor="background1" w:themeShade="D9"/>
+          <w:sz w:val="22"/>
+          <w:lang w:eastAsia="ru-RU"/>
+        </w:rPr>
+        <w:t>**Гена теперь в Порт**</w:t>
+      </w:r>
+    </w:p>
+    <w:p>
+      <w:pPr>
+        <w:shd w:val="clear" w:color="auto" w:fill="0D0D0D" w:themeFill="text1" w:themeFillTint="F2"/>
+        <w:spacing w:after="0"/>
+        <w:rPr>
+          <w:rFonts w:eastAsia="Times New Roman" w:cs="Times New Roman"/>
+          <w:color w:val="D9D9D9" w:themeColor="background1" w:themeShade="D9"/>
+          <w:sz w:val="22"/>
+          <w:lang w:eastAsia="ru-RU"/>
+        </w:rPr>
+      </w:pPr>
+      <w:r>
+        <w:rPr>
+          <w:rFonts w:eastAsia="Times New Roman" w:cs="Times New Roman"/>
+          <w:color w:val="D9D9D9" w:themeColor="background1" w:themeShade="D9"/>
+          <w:sz w:val="22"/>
+          <w:lang w:eastAsia="ru-RU"/>
+        </w:rPr>
+        <w:t>**Матросы теперь в Порт**</w:t>
+      </w:r>
+    </w:p>
+    <w:p>
+      <w:pPr>
+        <w:shd w:val="clear" w:color="auto" w:fill="0D0D0D" w:themeFill="text1" w:themeFillTint="F2"/>
+        <w:spacing w:after="0"/>
+        <w:rPr>
+          <w:rFonts w:eastAsia="Times New Roman" w:cs="Times New Roman"/>
+          <w:color w:val="D9D9D9" w:themeColor="background1" w:themeShade="D9"/>
+          <w:sz w:val="22"/>
+          <w:lang w:eastAsia="ru-RU"/>
+        </w:rPr>
+      </w:pPr>
+      <w:r>
+        <w:rPr>
+          <w:rFonts w:eastAsia="Times New Roman" w:cs="Times New Roman"/>
+          <w:color w:val="D9D9D9" w:themeColor="background1" w:themeShade="D9"/>
+          <w:sz w:val="22"/>
+          <w:lang w:eastAsia="ru-RU"/>
+        </w:rPr>
+        <w:t>Капитан Джек Воробей произнёс: Йо-хо-хо! Матросы, выполнить команду передать мои Тюки к Губернатор!</w:t>
+      </w:r>
+    </w:p>
+    <w:p>
+      <w:pPr>
+        <w:shd w:val="clear" w:color="auto" w:fill="0D0D0D" w:themeFill="text1" w:themeFillTint="F2"/>
+        <w:spacing w:after="0"/>
+        <w:rPr>
+          <w:rFonts w:eastAsia="Times New Roman" w:cs="Times New Roman"/>
+          <w:color w:val="D9D9D9" w:themeColor="background1" w:themeShade="D9"/>
+          <w:sz w:val="22"/>
+          <w:lang w:eastAsia="ru-RU"/>
+        </w:rPr>
+      </w:pPr>
+      <w:r>
+        <w:rPr>
+          <w:rFonts w:eastAsia="Times New Roman" w:cs="Times New Roman"/>
+          <w:color w:val="D9D9D9" w:themeColor="background1" w:themeShade="D9"/>
+          <w:sz w:val="22"/>
+          <w:lang w:eastAsia="ru-RU"/>
+        </w:rPr>
+        <w:t>Матросы произнесли: Так точно, капитан!</w:t>
+      </w:r>
+    </w:p>
+    <w:p>
+      <w:pPr>
+        <w:shd w:val="clear" w:color="auto" w:fill="0D0D0D" w:themeFill="text1" w:themeFillTint="F2"/>
+        <w:spacing w:after="0"/>
+        <w:rPr>
+          <w:rFonts w:eastAsia="Times New Roman" w:cs="Times New Roman"/>
+          <w:color w:val="D9D9D9" w:themeColor="background1" w:themeShade="D9"/>
+          <w:sz w:val="22"/>
+          <w:lang w:eastAsia="ru-RU"/>
+        </w:rPr>
+      </w:pPr>
+      <w:r>
+        <w:rPr>
+          <w:rFonts w:eastAsia="Times New Roman" w:cs="Times New Roman"/>
+          <w:color w:val="D9D9D9" w:themeColor="background1" w:themeShade="D9"/>
+          <w:sz w:val="22"/>
+          <w:lang w:eastAsia="ru-RU"/>
+        </w:rPr>
+        <w:t>**Джек Воробей передал Тюки к Матросы**</w:t>
+      </w:r>
+    </w:p>
+    <w:p>
+      <w:pPr>
+        <w:shd w:val="clear" w:color="auto" w:fill="0D0D0D" w:themeFill="text1" w:themeFillTint="F2"/>
+        <w:spacing w:after="0"/>
+        <w:rPr>
+          <w:rFonts w:eastAsia="Times New Roman" w:cs="Times New Roman"/>
+          <w:color w:val="D9D9D9" w:themeColor="background1" w:themeShade="D9"/>
+          <w:sz w:val="22"/>
+          <w:lang w:eastAsia="ru-RU"/>
+        </w:rPr>
+      </w:pPr>
+      <w:r>
+        <w:rPr>
+          <w:rFonts w:eastAsia="Times New Roman" w:cs="Times New Roman"/>
+          <w:color w:val="D9D9D9" w:themeColor="background1" w:themeShade="D9"/>
+          <w:sz w:val="22"/>
+          <w:lang w:eastAsia="ru-RU"/>
+        </w:rPr>
+        <w:t>**Матросы передал Тюки к Губернатор**</w:t>
+      </w:r>
+    </w:p>
+    <w:p>
+      <w:pPr>
+        <w:shd w:val="clear" w:color="auto" w:fill="0D0D0D" w:themeFill="text1" w:themeFillTint="F2"/>
+        <w:spacing w:after="0"/>
+        <w:rPr>
+          <w:rFonts w:eastAsia="Times New Roman" w:cs="Times New Roman"/>
+          <w:color w:val="D9D9D9" w:themeColor="background1" w:themeShade="D9"/>
+          <w:sz w:val="22"/>
+          <w:lang w:eastAsia="ru-RU"/>
+        </w:rPr>
+      </w:pPr>
+      <w:r>
+        <w:rPr>
+          <w:rFonts w:eastAsia="Times New Roman" w:cs="Times New Roman"/>
+          <w:color w:val="D9D9D9" w:themeColor="background1" w:themeShade="D9"/>
+          <w:sz w:val="22"/>
+          <w:lang w:eastAsia="ru-RU"/>
+        </w:rPr>
+        <w:t>Матросы произнесли: Приказ успешно выполнен, капитан!</w:t>
+      </w:r>
+    </w:p>
+    <w:p>
+      <w:pPr>
+        <w:shd w:val="clear" w:color="auto" w:fill="0D0D0D" w:themeFill="text1" w:themeFillTint="F2"/>
+        <w:spacing w:after="0"/>
+        <w:rPr>
+          <w:rFonts w:eastAsia="Times New Roman" w:cs="Times New Roman"/>
+          <w:color w:val="D9D9D9" w:themeColor="background1" w:themeShade="D9"/>
+          <w:sz w:val="22"/>
+          <w:lang w:eastAsia="ru-RU"/>
+        </w:rPr>
+      </w:pPr>
+      <w:r>
+        <w:rPr>
+          <w:rFonts w:eastAsia="Times New Roman" w:cs="Times New Roman"/>
+          <w:color w:val="D9D9D9" w:themeColor="background1" w:themeShade="D9"/>
+          <w:sz w:val="22"/>
+          <w:lang w:eastAsia="ru-RU"/>
+        </w:rPr>
+        <w:t>Гена произнёс: Груза было настолько много, что казалось, будто я вовсе не собираюсь уезжать с капитаном, а остаюсь на острове до конца моих дней</w:t>
       </w:r>
     </w:p>
     <w:p>
@@ -1556,19 +1884,21 @@
         <w:ind w:firstLine="567"/>
       </w:pPr>
       <w:r>
-        <w:t>Я</w:t>
-      </w:r>
-      <w:r>
-        <w:t xml:space="preserve"> узнал</w:t>
-      </w:r>
-      <w:r>
-        <w:t xml:space="preserve"> что-то</w:t>
+        <w:t>Во время выполнения лабораторной работы я научился работать с абстрактными классами, интерфейсами и перечислениями. Лучше освоил работу с полями, методами и классами</w:t>
+      </w:r>
+      <w:r>
+        <w:t>. Научился строить сложные</w:t>
+      </w:r>
+      <w:r>
+        <w:t xml:space="preserve"> UML диаграмм</w:t>
+      </w:r>
+      <w:r>
+        <w:t>ы</w:t>
       </w:r>
       <w:r>
         <w:t>.</w:t>
       </w:r>
     </w:p>
-    <w:p/>
     <w:sectPr>
       <w:footerReference w:type="default" r:id="rId10"/>
       <w:headerReference w:type="first" r:id="rId11"/>

</xml_diff>